<commit_message>
AutoCommit_4 декабря 2023 г. 12:16:04_SibNout2023
</commit_message>
<xml_diff>
--- a/2ОИБАС1322_ОпСис_/Проверено/Инд_1_АдеевГригорийАлексеевич_2ОИБАС1322.docx
+++ b/2ОИБАС1322_ОпСис_/Проверено/Инд_1_АдеевГригорийАлексеевич_2ОИБАС1322.docx
@@ -1,14 +1,1374 @@
 
 <file path=word/document.xml><?xml version="1.0" encoding="utf-8"?>
-<w:document xmlns:wpc="http://schemas.microsoft.com/office/word/2010/wordprocessingCanvas" xmlns:cx="http://schemas.microsoft.com/office/drawing/2014/chartex" xmlns:mc="http://schemas.openxmlformats.org/markup-compatibility/2006" xmlns:o="urn:schemas-microsoft-com:office:office" xmlns:r="http://schemas.openxmlformats.org/officeDocument/2006/relationships" xmlns:m="http://schemas.openxmlformats.org/officeDocument/2006/math" xmlns:v="urn:schemas-microsoft-com:vml" xmlns:wp14="http://schemas.microsoft.com/office/word/2010/wordprocessingDrawing" xmlns:wp="http://schemas.openxmlformats.org/drawingml/2006/wordprocessingDrawing" xmlns:w10="urn:schemas-microsoft-com:office:word" xmlns:w="http://schemas.openxmlformats.org/wordprocessingml/2006/main" xmlns:w14="http://schemas.microsoft.com/office/word/2010/wordml" xmlns:w15="http://schemas.microsoft.com/office/word/2012/wordml" xmlns:w16se="http://schemas.microsoft.com/office/word/2015/wordml/symex" xmlns:wpg="http://schemas.microsoft.com/office/word/2010/wordprocessingGroup" xmlns:wpi="http://schemas.microsoft.com/office/word/2010/wordprocessingInk" xmlns:wne="http://schemas.microsoft.com/office/word/2006/wordml" xmlns:wps="http://schemas.microsoft.com/office/word/2010/wordprocessingShape" mc:Ignorable="w14 w15 w16se wp14">
+<w:document xmlns:wpc="http://schemas.microsoft.com/office/word/2010/wordprocessingCanvas" xmlns:cx="http://schemas.microsoft.com/office/drawing/2014/chartex" xmlns:cx1="http://schemas.microsoft.com/office/drawing/2015/9/8/chartex" xmlns:cx2="http://schemas.microsoft.com/office/drawing/2015/10/21/chartex" xmlns:cx3="http://schemas.microsoft.com/office/drawing/2016/5/9/chartex" xmlns:cx4="http://schemas.microsoft.com/office/drawing/2016/5/10/chartex" xmlns:cx5="http://schemas.microsoft.com/office/drawing/2016/5/11/chartex" xmlns:cx6="http://schemas.microsoft.com/office/drawing/2016/5/12/chartex" xmlns:cx7="http://schemas.microsoft.com/office/drawing/2016/5/13/chartex" xmlns:cx8="http://schemas.microsoft.com/office/drawing/2016/5/14/chartex" xmlns:mc="http://schemas.openxmlformats.org/markup-compatibility/2006" xmlns:aink="http://schemas.microsoft.com/office/drawing/2016/ink" xmlns:am3d="http://schemas.microsoft.com/office/drawing/2017/model3d" xmlns:o="urn:schemas-microsoft-com:office:office" xmlns:oel="http://schemas.microsoft.com/office/2019/extlst" xmlns:r="http://schemas.openxmlformats.org/officeDocument/2006/relationships" xmlns:m="http://schemas.openxmlformats.org/officeDocument/2006/math" xmlns:v="urn:schemas-microsoft-com:vml" xmlns:wp14="http://schemas.microsoft.com/office/word/2010/wordprocessingDrawing" xmlns:wp="http://schemas.openxmlformats.org/drawingml/2006/wordprocessingDrawing" xmlns:w10="urn:schemas-microsoft-com:office:word" xmlns:w="http://schemas.openxmlformats.org/wordprocessingml/2006/main" xmlns:w14="http://schemas.microsoft.com/office/word/2010/wordml" xmlns:w15="http://schemas.microsoft.com/office/word/2012/wordml" xmlns:w16cex="http://schemas.microsoft.com/office/word/2018/wordml/cex" xmlns:w16cid="http://schemas.microsoft.com/office/word/2016/wordml/cid" xmlns:w16="http://schemas.microsoft.com/office/word/2018/wordml" xmlns:w16sdtdh="http://schemas.microsoft.com/office/word/2020/wordml/sdtdatahash" xmlns:w16se="http://schemas.microsoft.com/office/word/2015/wordml/symex" xmlns:wpg="http://schemas.microsoft.com/office/word/2010/wordprocessingGroup" xmlns:wpi="http://schemas.microsoft.com/office/word/2010/wordprocessingInk" xmlns:wne="http://schemas.microsoft.com/office/word/2006/wordml" xmlns:wps="http://schemas.microsoft.com/office/word/2010/wordprocessingShape" mc:Ignorable="w14 w15 w16se w16cid w16 w16cex w16sdtdh wp14">
   <w:body>
     <w:p>
-      <w:bookmarkStart w:id="0" w:name="_GoBack"/>
-      <w:r>
+      <w:pPr>
+        <w:shd w:val="clear" w:color="auto" w:fill="FFFFFF"/>
+        <w:spacing w:after="0" w:line="240" w:lineRule="auto"/>
+        <w:jc w:val="center"/>
+        <w:rPr>
+          <w:rFonts w:ascii="Times New Roman" w:eastAsia="Times New Roman" w:hAnsi="Times New Roman" w:cs="Times New Roman"/>
+          <w:color w:val="1A1A1A"/>
+          <w:sz w:val="28"/>
+          <w:szCs w:val="28"/>
+        </w:rPr>
+      </w:pPr>
+      <w:r>
+        <w:rPr>
+          <w:rFonts w:ascii="Times New Roman" w:eastAsia="Times New Roman" w:hAnsi="Times New Roman" w:cs="Times New Roman"/>
+          <w:color w:val="1A1A1A"/>
+          <w:sz w:val="28"/>
+          <w:szCs w:val="28"/>
+        </w:rPr>
+        <w:t>Федеральное государственное образовательное бюджетное</w:t>
+      </w:r>
+    </w:p>
+    <w:p>
+      <w:pPr>
+        <w:shd w:val="clear" w:color="auto" w:fill="FFFFFF"/>
+        <w:spacing w:after="0" w:line="240" w:lineRule="auto"/>
+        <w:jc w:val="center"/>
+        <w:rPr>
+          <w:rFonts w:ascii="Times New Roman" w:eastAsia="Times New Roman" w:hAnsi="Times New Roman" w:cs="Times New Roman"/>
+          <w:color w:val="1A1A1A"/>
+          <w:sz w:val="28"/>
+          <w:szCs w:val="28"/>
+        </w:rPr>
+      </w:pPr>
+      <w:r>
+        <w:rPr>
+          <w:rFonts w:ascii="Times New Roman" w:eastAsia="Times New Roman" w:hAnsi="Times New Roman" w:cs="Times New Roman"/>
+          <w:color w:val="1A1A1A"/>
+          <w:sz w:val="28"/>
+          <w:szCs w:val="28"/>
+        </w:rPr>
+        <w:t>учреждение высшего образования</w:t>
+      </w:r>
+    </w:p>
+    <w:p>
+      <w:pPr>
+        <w:shd w:val="clear" w:color="auto" w:fill="FFFFFF"/>
+        <w:spacing w:after="0" w:line="240" w:lineRule="auto"/>
+        <w:jc w:val="center"/>
+        <w:rPr>
+          <w:rFonts w:ascii="Times New Roman" w:eastAsia="Times New Roman" w:hAnsi="Times New Roman" w:cs="Times New Roman"/>
+          <w:b/>
+          <w:bCs/>
+          <w:color w:val="1A1A1A"/>
+          <w:sz w:val="28"/>
+          <w:szCs w:val="28"/>
+        </w:rPr>
+      </w:pPr>
+      <w:r>
+        <w:rPr>
+          <w:rFonts w:ascii="Times New Roman" w:eastAsia="Times New Roman" w:hAnsi="Times New Roman" w:cs="Times New Roman"/>
+          <w:b/>
+          <w:bCs/>
+          <w:color w:val="1A1A1A"/>
+          <w:sz w:val="28"/>
+          <w:szCs w:val="28"/>
+        </w:rPr>
+        <w:t>«Финансовый университет при Правительстве Российской</w:t>
+      </w:r>
+    </w:p>
+    <w:p>
+      <w:pPr>
+        <w:shd w:val="clear" w:color="auto" w:fill="FFFFFF"/>
+        <w:spacing w:after="0" w:line="240" w:lineRule="auto"/>
+        <w:jc w:val="center"/>
+        <w:rPr>
+          <w:rFonts w:ascii="Times New Roman" w:eastAsia="Times New Roman" w:hAnsi="Times New Roman" w:cs="Times New Roman"/>
+          <w:b/>
+          <w:bCs/>
+          <w:color w:val="1A1A1A"/>
+          <w:sz w:val="28"/>
+          <w:szCs w:val="28"/>
+        </w:rPr>
+      </w:pPr>
+      <w:r>
+        <w:rPr>
+          <w:rFonts w:ascii="Times New Roman" w:eastAsia="Times New Roman" w:hAnsi="Times New Roman" w:cs="Times New Roman"/>
+          <w:b/>
+          <w:bCs/>
+          <w:color w:val="1A1A1A"/>
+          <w:sz w:val="28"/>
+          <w:szCs w:val="28"/>
+        </w:rPr>
+        <w:t>Федерации»</w:t>
+      </w:r>
+    </w:p>
+    <w:p>
+      <w:pPr>
+        <w:shd w:val="clear" w:color="auto" w:fill="FFFFFF"/>
+        <w:spacing w:after="0" w:line="240" w:lineRule="auto"/>
+        <w:jc w:val="center"/>
+        <w:rPr>
+          <w:rFonts w:ascii="Times New Roman" w:eastAsia="Times New Roman" w:hAnsi="Times New Roman" w:cs="Times New Roman"/>
+          <w:b/>
+          <w:bCs/>
+          <w:color w:val="1A1A1A"/>
+          <w:sz w:val="28"/>
+          <w:szCs w:val="28"/>
+        </w:rPr>
+      </w:pPr>
+      <w:r>
+        <w:rPr>
+          <w:rFonts w:ascii="Times New Roman" w:eastAsia="Times New Roman" w:hAnsi="Times New Roman" w:cs="Times New Roman"/>
+          <w:b/>
+          <w:bCs/>
+          <w:color w:val="1A1A1A"/>
+          <w:sz w:val="28"/>
+          <w:szCs w:val="28"/>
+        </w:rPr>
+        <w:t>(Финансовый университет)</w:t>
+      </w:r>
+    </w:p>
+    <w:p>
+      <w:pPr>
+        <w:shd w:val="clear" w:color="auto" w:fill="FFFFFF"/>
+        <w:spacing w:after="0" w:line="240" w:lineRule="auto"/>
+        <w:jc w:val="center"/>
+        <w:rPr>
+          <w:rFonts w:ascii="Times New Roman" w:eastAsia="Times New Roman" w:hAnsi="Times New Roman" w:cs="Times New Roman"/>
+          <w:color w:val="1A1A1A"/>
+          <w:sz w:val="28"/>
+          <w:szCs w:val="28"/>
+        </w:rPr>
+      </w:pPr>
+      <w:r>
+        <w:rPr>
+          <w:rFonts w:ascii="Times New Roman" w:eastAsia="Times New Roman" w:hAnsi="Times New Roman" w:cs="Times New Roman"/>
+          <w:color w:val="1A1A1A"/>
+          <w:sz w:val="28"/>
+          <w:szCs w:val="28"/>
+        </w:rPr>
+        <w:t>Колледж информатики и программирования</w:t>
+      </w:r>
+    </w:p>
+    <w:p>
+      <w:pPr>
+        <w:shd w:val="clear" w:color="auto" w:fill="FFFFFF"/>
+        <w:spacing w:after="0" w:line="240" w:lineRule="auto"/>
+        <w:jc w:val="center"/>
+        <w:rPr>
+          <w:rFonts w:ascii="Times New Roman" w:eastAsia="Times New Roman" w:hAnsi="Times New Roman" w:cs="Times New Roman"/>
+          <w:color w:val="1A1A1A"/>
+          <w:sz w:val="28"/>
+          <w:szCs w:val="28"/>
+        </w:rPr>
+      </w:pPr>
+      <w:r>
+        <w:rPr>
+          <w:rFonts w:ascii="Times New Roman" w:eastAsia="Times New Roman" w:hAnsi="Times New Roman" w:cs="Times New Roman"/>
+          <w:color w:val="1A1A1A"/>
+          <w:sz w:val="28"/>
+          <w:szCs w:val="28"/>
+        </w:rPr>
+        <w:t>ОТЧЁТ</w:t>
+      </w:r>
+    </w:p>
+    <w:p>
+      <w:pPr>
+        <w:shd w:val="clear" w:color="auto" w:fill="FFFFFF"/>
+        <w:spacing w:after="0" w:line="240" w:lineRule="auto"/>
+        <w:jc w:val="center"/>
+        <w:rPr>
+          <w:rFonts w:ascii="Times New Roman" w:eastAsia="Times New Roman" w:hAnsi="Times New Roman" w:cs="Times New Roman"/>
+          <w:color w:val="1A1A1A"/>
+          <w:sz w:val="28"/>
+          <w:szCs w:val="28"/>
+        </w:rPr>
+      </w:pPr>
+      <w:r>
+        <w:rPr>
+          <w:rFonts w:ascii="Times New Roman" w:eastAsia="Times New Roman" w:hAnsi="Times New Roman" w:cs="Times New Roman"/>
+          <w:color w:val="1A1A1A"/>
+          <w:sz w:val="28"/>
+          <w:szCs w:val="28"/>
+        </w:rPr>
+        <w:t xml:space="preserve">По </w:t>
+      </w:r>
+      <w:r>
+        <w:rPr>
+          <w:rFonts w:ascii="Times New Roman" w:eastAsia="Times New Roman" w:hAnsi="Times New Roman" w:cs="Times New Roman"/>
+          <w:color w:val="1A1A1A"/>
+          <w:sz w:val="28"/>
+          <w:szCs w:val="28"/>
+        </w:rPr>
+        <w:t>Практической</w:t>
+      </w:r>
+      <w:r>
+        <w:rPr>
+          <w:rFonts w:ascii="Times New Roman" w:eastAsia="Times New Roman" w:hAnsi="Times New Roman" w:cs="Times New Roman"/>
+          <w:color w:val="1A1A1A"/>
+          <w:sz w:val="28"/>
+          <w:szCs w:val="28"/>
+        </w:rPr>
+        <w:t xml:space="preserve"> работе №1</w:t>
+      </w:r>
+    </w:p>
+    <w:p>
+      <w:pPr>
+        <w:shd w:val="clear" w:color="auto" w:fill="FFFFFF"/>
+        <w:spacing w:after="0" w:line="240" w:lineRule="auto"/>
+        <w:jc w:val="center"/>
+        <w:rPr>
+          <w:rFonts w:ascii="Times New Roman" w:eastAsia="Times New Roman" w:hAnsi="Times New Roman" w:cs="Times New Roman"/>
+          <w:color w:val="1A1A1A"/>
+          <w:sz w:val="28"/>
+          <w:szCs w:val="28"/>
+        </w:rPr>
+      </w:pPr>
+    </w:p>
+    <w:p>
+      <w:pPr>
+        <w:shd w:val="clear" w:color="auto" w:fill="FFFFFF"/>
+        <w:spacing w:after="0" w:line="240" w:lineRule="auto"/>
+        <w:jc w:val="center"/>
+        <w:rPr>
+          <w:rFonts w:ascii="Times New Roman" w:eastAsia="Times New Roman" w:hAnsi="Times New Roman" w:cs="Times New Roman"/>
+          <w:color w:val="1A1A1A"/>
+          <w:sz w:val="28"/>
+          <w:szCs w:val="28"/>
+        </w:rPr>
+      </w:pPr>
+    </w:p>
+    <w:p>
+      <w:pPr>
+        <w:shd w:val="clear" w:color="auto" w:fill="FFFFFF"/>
+        <w:spacing w:after="0" w:line="240" w:lineRule="auto"/>
+        <w:rPr>
+          <w:rFonts w:ascii="Times New Roman" w:eastAsia="Times New Roman" w:hAnsi="Times New Roman" w:cs="Times New Roman"/>
+          <w:color w:val="1A1A1A"/>
+          <w:sz w:val="28"/>
+          <w:szCs w:val="28"/>
+        </w:rPr>
+      </w:pPr>
+    </w:p>
+    <w:p>
+      <w:pPr>
+        <w:shd w:val="clear" w:color="auto" w:fill="FFFFFF"/>
+        <w:spacing w:after="0" w:line="240" w:lineRule="auto"/>
+        <w:jc w:val="center"/>
+        <w:rPr>
+          <w:rFonts w:ascii="Times New Roman" w:eastAsia="Times New Roman" w:hAnsi="Times New Roman" w:cs="Times New Roman"/>
+          <w:color w:val="1A1A1A"/>
+          <w:sz w:val="28"/>
+          <w:szCs w:val="28"/>
+        </w:rPr>
+      </w:pPr>
+    </w:p>
+    <w:p>
+      <w:pPr>
+        <w:shd w:val="clear" w:color="auto" w:fill="FFFFFF"/>
+        <w:spacing w:after="0" w:line="240" w:lineRule="auto"/>
+        <w:jc w:val="center"/>
+        <w:rPr>
+          <w:rFonts w:ascii="Times New Roman" w:eastAsia="Times New Roman" w:hAnsi="Times New Roman" w:cs="Times New Roman"/>
+          <w:color w:val="1A1A1A"/>
+          <w:sz w:val="28"/>
+          <w:szCs w:val="28"/>
+        </w:rPr>
+      </w:pPr>
+    </w:p>
+    <w:p>
+      <w:pPr>
+        <w:shd w:val="clear" w:color="auto" w:fill="FFFFFF"/>
+        <w:spacing w:after="0" w:line="240" w:lineRule="auto"/>
+        <w:jc w:val="center"/>
+        <w:rPr>
+          <w:rFonts w:ascii="Times New Roman" w:eastAsia="Times New Roman" w:hAnsi="Times New Roman" w:cs="Times New Roman"/>
+          <w:color w:val="1A1A1A"/>
+          <w:sz w:val="28"/>
+          <w:szCs w:val="28"/>
+        </w:rPr>
+      </w:pPr>
+      <w:r>
+        <w:rPr>
+          <w:rFonts w:ascii="Times New Roman" w:eastAsia="Times New Roman" w:hAnsi="Times New Roman" w:cs="Times New Roman"/>
+          <w:color w:val="1A1A1A"/>
+          <w:sz w:val="28"/>
+          <w:szCs w:val="28"/>
+        </w:rPr>
+        <w:t xml:space="preserve">Студент: </w:t>
+      </w:r>
+      <w:proofErr w:type="spellStart"/>
+      <w:r>
+        <w:rPr>
+          <w:rFonts w:ascii="Times New Roman" w:eastAsia="Times New Roman" w:hAnsi="Times New Roman" w:cs="Times New Roman"/>
+          <w:color w:val="1A1A1A"/>
+          <w:sz w:val="28"/>
+          <w:szCs w:val="28"/>
+        </w:rPr>
+        <w:t>Адеев</w:t>
+      </w:r>
+      <w:proofErr w:type="spellEnd"/>
+      <w:r>
+        <w:rPr>
+          <w:rFonts w:ascii="Times New Roman" w:eastAsia="Times New Roman" w:hAnsi="Times New Roman" w:cs="Times New Roman"/>
+          <w:color w:val="1A1A1A"/>
+          <w:sz w:val="28"/>
+          <w:szCs w:val="28"/>
+        </w:rPr>
+        <w:t xml:space="preserve"> Григорий Алексеевич</w:t>
+      </w:r>
+    </w:p>
+    <w:p>
+      <w:pPr>
+        <w:shd w:val="clear" w:color="auto" w:fill="FFFFFF"/>
+        <w:spacing w:after="0" w:line="240" w:lineRule="auto"/>
+        <w:jc w:val="center"/>
+        <w:rPr>
+          <w:rFonts w:ascii="Times New Roman" w:eastAsia="Times New Roman" w:hAnsi="Times New Roman" w:cs="Times New Roman"/>
+          <w:color w:val="1A1A1A"/>
+          <w:sz w:val="28"/>
+          <w:szCs w:val="28"/>
+        </w:rPr>
+      </w:pPr>
+      <w:r>
+        <w:rPr>
+          <w:rFonts w:ascii="Times New Roman" w:eastAsia="Times New Roman" w:hAnsi="Times New Roman" w:cs="Times New Roman"/>
+          <w:color w:val="1A1A1A"/>
+          <w:sz w:val="28"/>
+          <w:szCs w:val="28"/>
+        </w:rPr>
+        <w:t>Дисциплина/Профессиональный модуль: Операционные системы</w:t>
+      </w:r>
+    </w:p>
+    <w:p>
+      <w:pPr>
+        <w:shd w:val="clear" w:color="auto" w:fill="FFFFFF"/>
+        <w:spacing w:after="0" w:line="240" w:lineRule="auto"/>
+        <w:rPr>
+          <w:rFonts w:ascii="Times New Roman" w:eastAsia="Times New Roman" w:hAnsi="Times New Roman" w:cs="Times New Roman"/>
+          <w:color w:val="1A1A1A"/>
+          <w:sz w:val="28"/>
+          <w:szCs w:val="28"/>
+        </w:rPr>
+      </w:pPr>
+    </w:p>
+    <w:p>
+      <w:pPr>
+        <w:shd w:val="clear" w:color="auto" w:fill="FFFFFF"/>
+        <w:spacing w:after="0" w:line="240" w:lineRule="auto"/>
+        <w:rPr>
+          <w:rFonts w:ascii="Times New Roman" w:eastAsia="Times New Roman" w:hAnsi="Times New Roman" w:cs="Times New Roman"/>
+          <w:color w:val="1A1A1A"/>
+          <w:sz w:val="28"/>
+          <w:szCs w:val="28"/>
+        </w:rPr>
+      </w:pPr>
+    </w:p>
+    <w:p>
+      <w:pPr>
+        <w:shd w:val="clear" w:color="auto" w:fill="FFFFFF"/>
+        <w:spacing w:after="0" w:line="240" w:lineRule="auto"/>
+        <w:rPr>
+          <w:rFonts w:ascii="Times New Roman" w:eastAsia="Times New Roman" w:hAnsi="Times New Roman" w:cs="Times New Roman"/>
+          <w:color w:val="1A1A1A"/>
+          <w:sz w:val="28"/>
+          <w:szCs w:val="28"/>
+        </w:rPr>
+      </w:pPr>
+    </w:p>
+    <w:p>
+      <w:pPr>
+        <w:shd w:val="clear" w:color="auto" w:fill="FFFFFF"/>
+        <w:spacing w:after="0" w:line="240" w:lineRule="auto"/>
+        <w:rPr>
+          <w:rFonts w:ascii="Times New Roman" w:eastAsia="Times New Roman" w:hAnsi="Times New Roman" w:cs="Times New Roman"/>
+          <w:color w:val="1A1A1A"/>
+          <w:sz w:val="28"/>
+          <w:szCs w:val="28"/>
+        </w:rPr>
+      </w:pPr>
+    </w:p>
+    <w:p>
+      <w:pPr>
+        <w:shd w:val="clear" w:color="auto" w:fill="FFFFFF"/>
+        <w:spacing w:after="0" w:line="240" w:lineRule="auto"/>
+        <w:rPr>
+          <w:rFonts w:ascii="Times New Roman" w:eastAsia="Times New Roman" w:hAnsi="Times New Roman" w:cs="Times New Roman"/>
+          <w:color w:val="1A1A1A"/>
+          <w:sz w:val="28"/>
+          <w:szCs w:val="28"/>
+        </w:rPr>
+      </w:pPr>
+    </w:p>
+    <w:p>
+      <w:pPr>
+        <w:shd w:val="clear" w:color="auto" w:fill="FFFFFF"/>
+        <w:spacing w:after="0" w:line="240" w:lineRule="auto"/>
+        <w:rPr>
+          <w:rFonts w:ascii="Times New Roman" w:eastAsia="Times New Roman" w:hAnsi="Times New Roman" w:cs="Times New Roman"/>
+          <w:color w:val="1A1A1A"/>
+          <w:sz w:val="28"/>
+          <w:szCs w:val="28"/>
+        </w:rPr>
+      </w:pPr>
+    </w:p>
+    <w:p>
+      <w:pPr>
+        <w:shd w:val="clear" w:color="auto" w:fill="FFFFFF"/>
+        <w:spacing w:after="0" w:line="240" w:lineRule="auto"/>
+        <w:rPr>
+          <w:rFonts w:ascii="Times New Roman" w:eastAsia="Times New Roman" w:hAnsi="Times New Roman" w:cs="Times New Roman"/>
+          <w:color w:val="1A1A1A"/>
+          <w:sz w:val="28"/>
+          <w:szCs w:val="28"/>
+        </w:rPr>
+      </w:pPr>
+    </w:p>
+    <w:p>
+      <w:pPr>
+        <w:shd w:val="clear" w:color="auto" w:fill="FFFFFF"/>
+        <w:spacing w:after="0" w:line="240" w:lineRule="auto"/>
+        <w:rPr>
+          <w:rFonts w:ascii="Times New Roman" w:eastAsia="Times New Roman" w:hAnsi="Times New Roman" w:cs="Times New Roman"/>
+          <w:color w:val="1A1A1A"/>
+          <w:sz w:val="28"/>
+          <w:szCs w:val="28"/>
+        </w:rPr>
+      </w:pPr>
+    </w:p>
+    <w:p>
+      <w:pPr>
+        <w:shd w:val="clear" w:color="auto" w:fill="FFFFFF"/>
+        <w:spacing w:after="0" w:line="240" w:lineRule="auto"/>
+        <w:rPr>
+          <w:rFonts w:ascii="Times New Roman" w:eastAsia="Times New Roman" w:hAnsi="Times New Roman" w:cs="Times New Roman"/>
+          <w:color w:val="1A1A1A"/>
+          <w:sz w:val="28"/>
+          <w:szCs w:val="28"/>
+        </w:rPr>
+      </w:pPr>
+    </w:p>
+    <w:p>
+      <w:pPr>
+        <w:shd w:val="clear" w:color="auto" w:fill="FFFFFF"/>
+        <w:spacing w:after="0" w:line="240" w:lineRule="auto"/>
+        <w:rPr>
+          <w:rFonts w:ascii="Times New Roman" w:eastAsia="Times New Roman" w:hAnsi="Times New Roman" w:cs="Times New Roman"/>
+          <w:color w:val="1A1A1A"/>
+          <w:sz w:val="28"/>
+          <w:szCs w:val="28"/>
+        </w:rPr>
+      </w:pPr>
+    </w:p>
+    <w:p>
+      <w:pPr>
+        <w:shd w:val="clear" w:color="auto" w:fill="FFFFFF"/>
+        <w:spacing w:after="0" w:line="240" w:lineRule="auto"/>
+        <w:rPr>
+          <w:rFonts w:ascii="Times New Roman" w:eastAsia="Times New Roman" w:hAnsi="Times New Roman" w:cs="Times New Roman"/>
+          <w:color w:val="1A1A1A"/>
+          <w:sz w:val="28"/>
+          <w:szCs w:val="28"/>
+        </w:rPr>
+      </w:pPr>
+    </w:p>
+    <w:p>
+      <w:pPr>
+        <w:shd w:val="clear" w:color="auto" w:fill="FFFFFF"/>
+        <w:spacing w:after="0" w:line="240" w:lineRule="auto"/>
+        <w:rPr>
+          <w:rFonts w:ascii="Times New Roman" w:eastAsia="Times New Roman" w:hAnsi="Times New Roman" w:cs="Times New Roman"/>
+          <w:color w:val="1A1A1A"/>
+          <w:sz w:val="28"/>
+          <w:szCs w:val="28"/>
+        </w:rPr>
+      </w:pPr>
+    </w:p>
+    <w:p>
+      <w:pPr>
+        <w:shd w:val="clear" w:color="auto" w:fill="FFFFFF"/>
+        <w:spacing w:after="0" w:line="240" w:lineRule="auto"/>
+        <w:jc w:val="right"/>
+        <w:rPr>
+          <w:rFonts w:ascii="Times New Roman" w:eastAsia="Times New Roman" w:hAnsi="Times New Roman" w:cs="Times New Roman"/>
+          <w:color w:val="1A1A1A"/>
+          <w:sz w:val="28"/>
+          <w:szCs w:val="28"/>
+        </w:rPr>
+      </w:pPr>
+    </w:p>
+    <w:p>
+      <w:pPr>
+        <w:shd w:val="clear" w:color="auto" w:fill="FFFFFF"/>
+        <w:spacing w:after="0" w:line="240" w:lineRule="auto"/>
+        <w:jc w:val="right"/>
+        <w:rPr>
+          <w:rFonts w:ascii="Times New Roman" w:eastAsia="Times New Roman" w:hAnsi="Times New Roman" w:cs="Times New Roman"/>
+          <w:color w:val="1A1A1A"/>
+          <w:sz w:val="28"/>
+          <w:szCs w:val="28"/>
+        </w:rPr>
+      </w:pPr>
+      <w:r>
+        <w:rPr>
+          <w:rFonts w:ascii="Times New Roman" w:eastAsia="Times New Roman" w:hAnsi="Times New Roman" w:cs="Times New Roman"/>
+          <w:color w:val="1A1A1A"/>
+          <w:sz w:val="28"/>
+          <w:szCs w:val="28"/>
+        </w:rPr>
+        <w:t>Выполнил СТУ</w:t>
+      </w:r>
+    </w:p>
+    <w:p>
+      <w:pPr>
+        <w:shd w:val="clear" w:color="auto" w:fill="FFFFFF"/>
+        <w:spacing w:after="0" w:line="240" w:lineRule="auto"/>
+        <w:jc w:val="right"/>
+        <w:rPr>
+          <w:rFonts w:ascii="Times New Roman" w:eastAsia="Times New Roman" w:hAnsi="Times New Roman" w:cs="Times New Roman"/>
+          <w:color w:val="1A1A1A"/>
+          <w:sz w:val="28"/>
+          <w:szCs w:val="28"/>
+        </w:rPr>
+      </w:pPr>
+      <w:r>
+        <w:rPr>
+          <w:rFonts w:ascii="Times New Roman" w:eastAsia="Times New Roman" w:hAnsi="Times New Roman" w:cs="Times New Roman"/>
+          <w:color w:val="1A1A1A"/>
+          <w:sz w:val="28"/>
+          <w:szCs w:val="28"/>
+        </w:rPr>
+        <w:t>Группы: 2ОИБАС-1322</w:t>
+      </w:r>
+    </w:p>
+    <w:p>
+      <w:pPr>
+        <w:shd w:val="clear" w:color="auto" w:fill="FFFFFF"/>
+        <w:spacing w:after="0" w:line="240" w:lineRule="auto"/>
+        <w:jc w:val="right"/>
+        <w:rPr>
+          <w:rFonts w:ascii="Times New Roman" w:eastAsia="Times New Roman" w:hAnsi="Times New Roman" w:cs="Times New Roman"/>
+          <w:color w:val="1A1A1A"/>
+          <w:sz w:val="28"/>
+          <w:szCs w:val="28"/>
+        </w:rPr>
+      </w:pPr>
+      <w:r>
+        <w:rPr>
+          <w:rFonts w:ascii="Times New Roman" w:eastAsia="Times New Roman" w:hAnsi="Times New Roman" w:cs="Times New Roman"/>
+          <w:color w:val="1A1A1A"/>
+          <w:sz w:val="28"/>
+          <w:szCs w:val="28"/>
+        </w:rPr>
+        <w:t>Преподаватель</w:t>
+      </w:r>
+    </w:p>
+    <w:p>
+      <w:pPr>
+        <w:shd w:val="clear" w:color="auto" w:fill="FFFFFF"/>
+        <w:spacing w:after="0" w:line="240" w:lineRule="auto"/>
+        <w:jc w:val="right"/>
+        <w:rPr>
+          <w:rFonts w:ascii="Times New Roman" w:eastAsia="Times New Roman" w:hAnsi="Times New Roman" w:cs="Times New Roman"/>
+          <w:color w:val="1A1A1A"/>
+          <w:sz w:val="28"/>
+          <w:szCs w:val="28"/>
+        </w:rPr>
+      </w:pPr>
+      <w:proofErr w:type="spellStart"/>
+      <w:r>
+        <w:rPr>
+          <w:rFonts w:ascii="Times New Roman" w:eastAsia="Times New Roman" w:hAnsi="Times New Roman" w:cs="Times New Roman"/>
+          <w:color w:val="1A1A1A"/>
+          <w:sz w:val="28"/>
+          <w:szCs w:val="28"/>
+        </w:rPr>
+        <w:t>Сибирев</w:t>
+      </w:r>
+      <w:proofErr w:type="spellEnd"/>
+      <w:r>
+        <w:rPr>
+          <w:rFonts w:ascii="Times New Roman" w:eastAsia="Times New Roman" w:hAnsi="Times New Roman" w:cs="Times New Roman"/>
+          <w:color w:val="1A1A1A"/>
+          <w:sz w:val="28"/>
+          <w:szCs w:val="28"/>
+        </w:rPr>
+        <w:t xml:space="preserve"> И.В.</w:t>
+      </w:r>
+    </w:p>
+    <w:p>
+      <w:pPr>
+        <w:shd w:val="clear" w:color="auto" w:fill="FFFFFF"/>
+        <w:spacing w:after="0" w:line="240" w:lineRule="auto"/>
+        <w:jc w:val="right"/>
+        <w:rPr>
+          <w:rFonts w:ascii="Times New Roman" w:eastAsia="Times New Roman" w:hAnsi="Times New Roman" w:cs="Times New Roman"/>
+          <w:color w:val="1A1A1A"/>
+          <w:sz w:val="28"/>
+          <w:szCs w:val="28"/>
+        </w:rPr>
+      </w:pPr>
+      <w:r>
+        <w:rPr>
+          <w:rFonts w:ascii="Times New Roman" w:eastAsia="Times New Roman" w:hAnsi="Times New Roman" w:cs="Times New Roman"/>
+          <w:color w:val="1A1A1A"/>
+          <w:sz w:val="28"/>
+          <w:szCs w:val="28"/>
+        </w:rPr>
+        <w:t xml:space="preserve">Оценка за </w:t>
+      </w:r>
+      <w:proofErr w:type="gramStart"/>
+      <w:r>
+        <w:rPr>
+          <w:rFonts w:ascii="Times New Roman" w:eastAsia="Times New Roman" w:hAnsi="Times New Roman" w:cs="Times New Roman"/>
+          <w:color w:val="1A1A1A"/>
+          <w:sz w:val="28"/>
+          <w:szCs w:val="28"/>
+        </w:rPr>
+        <w:t>работу :</w:t>
+      </w:r>
+      <w:proofErr w:type="gramEnd"/>
+      <w:r>
+        <w:rPr>
+          <w:rFonts w:ascii="Times New Roman" w:eastAsia="Times New Roman" w:hAnsi="Times New Roman" w:cs="Times New Roman"/>
+          <w:color w:val="1A1A1A"/>
+          <w:sz w:val="28"/>
+          <w:szCs w:val="28"/>
+        </w:rPr>
+        <w:t>_______</w:t>
+      </w:r>
+    </w:p>
+    <w:p>
+      <w:pPr>
+        <w:shd w:val="clear" w:color="auto" w:fill="FFFFFF"/>
+        <w:spacing w:after="0" w:line="240" w:lineRule="auto"/>
+        <w:jc w:val="right"/>
+        <w:rPr>
+          <w:rFonts w:ascii="Times New Roman" w:eastAsia="Times New Roman" w:hAnsi="Times New Roman" w:cs="Times New Roman"/>
+          <w:color w:val="1A1A1A"/>
+          <w:sz w:val="28"/>
+          <w:szCs w:val="28"/>
+        </w:rPr>
+      </w:pPr>
+    </w:p>
+    <w:p>
+      <w:pPr>
+        <w:shd w:val="clear" w:color="auto" w:fill="FFFFFF"/>
+        <w:spacing w:after="0" w:line="240" w:lineRule="auto"/>
+        <w:rPr>
+          <w:rFonts w:ascii="Times New Roman" w:eastAsia="Times New Roman" w:hAnsi="Times New Roman" w:cs="Times New Roman"/>
+          <w:color w:val="1A1A1A"/>
+          <w:sz w:val="28"/>
+          <w:szCs w:val="28"/>
+        </w:rPr>
+      </w:pPr>
+    </w:p>
+    <w:p>
+      <w:pPr>
+        <w:shd w:val="clear" w:color="auto" w:fill="FFFFFF"/>
+        <w:spacing w:after="0" w:line="240" w:lineRule="auto"/>
+        <w:rPr>
+          <w:rFonts w:ascii="Times New Roman" w:eastAsia="Times New Roman" w:hAnsi="Times New Roman" w:cs="Times New Roman"/>
+          <w:color w:val="1A1A1A"/>
+          <w:sz w:val="28"/>
+          <w:szCs w:val="28"/>
+        </w:rPr>
+      </w:pPr>
+    </w:p>
+    <w:p>
+      <w:pPr>
+        <w:shd w:val="clear" w:color="auto" w:fill="FFFFFF"/>
+        <w:spacing w:after="0" w:line="240" w:lineRule="auto"/>
+        <w:rPr>
+          <w:rFonts w:ascii="Times New Roman" w:eastAsia="Times New Roman" w:hAnsi="Times New Roman" w:cs="Times New Roman"/>
+          <w:color w:val="1A1A1A"/>
+          <w:sz w:val="28"/>
+          <w:szCs w:val="28"/>
+        </w:rPr>
+      </w:pPr>
+    </w:p>
+    <w:p>
+      <w:pPr>
+        <w:shd w:val="clear" w:color="auto" w:fill="FFFFFF"/>
+        <w:spacing w:after="0" w:line="240" w:lineRule="auto"/>
+        <w:rPr>
+          <w:rFonts w:ascii="Times New Roman" w:eastAsia="Times New Roman" w:hAnsi="Times New Roman" w:cs="Times New Roman"/>
+          <w:color w:val="1A1A1A"/>
+          <w:sz w:val="28"/>
+          <w:szCs w:val="28"/>
+        </w:rPr>
+      </w:pPr>
+    </w:p>
+    <w:p>
+      <w:pPr>
+        <w:shd w:val="clear" w:color="auto" w:fill="FFFFFF"/>
+        <w:spacing w:after="0" w:line="240" w:lineRule="auto"/>
+        <w:rPr>
+          <w:rFonts w:ascii="Times New Roman" w:eastAsia="Times New Roman" w:hAnsi="Times New Roman" w:cs="Times New Roman"/>
+          <w:color w:val="1A1A1A"/>
+          <w:sz w:val="28"/>
+          <w:szCs w:val="28"/>
+        </w:rPr>
+      </w:pPr>
+    </w:p>
+    <w:p>
+      <w:pPr>
+        <w:shd w:val="clear" w:color="auto" w:fill="FFFFFF"/>
+        <w:spacing w:after="0" w:line="240" w:lineRule="auto"/>
+        <w:rPr>
+          <w:rFonts w:ascii="Times New Roman" w:eastAsia="Times New Roman" w:hAnsi="Times New Roman" w:cs="Times New Roman"/>
+          <w:color w:val="1A1A1A"/>
+          <w:sz w:val="28"/>
+          <w:szCs w:val="28"/>
+        </w:rPr>
+      </w:pPr>
+    </w:p>
+    <w:p>
+      <w:pPr>
+        <w:shd w:val="clear" w:color="auto" w:fill="FFFFFF"/>
+        <w:spacing w:after="0" w:line="240" w:lineRule="auto"/>
+        <w:rPr>
+          <w:rFonts w:ascii="Times New Roman" w:eastAsia="Times New Roman" w:hAnsi="Times New Roman" w:cs="Times New Roman"/>
+          <w:color w:val="1A1A1A"/>
+          <w:sz w:val="28"/>
+          <w:szCs w:val="28"/>
+        </w:rPr>
+      </w:pPr>
+    </w:p>
+    <w:p>
+      <w:pPr>
+        <w:shd w:val="clear" w:color="auto" w:fill="FFFFFF"/>
+        <w:spacing w:after="0" w:line="240" w:lineRule="auto"/>
+        <w:rPr>
+          <w:rFonts w:ascii="Times New Roman" w:eastAsia="Times New Roman" w:hAnsi="Times New Roman" w:cs="Times New Roman"/>
+          <w:color w:val="1A1A1A"/>
+          <w:sz w:val="28"/>
+          <w:szCs w:val="28"/>
+        </w:rPr>
+      </w:pPr>
+    </w:p>
+    <w:p>
+      <w:pPr>
+        <w:shd w:val="clear" w:color="auto" w:fill="FFFFFF"/>
+        <w:spacing w:after="0" w:line="240" w:lineRule="auto"/>
+        <w:rPr>
+          <w:rFonts w:ascii="Times New Roman" w:eastAsia="Times New Roman" w:hAnsi="Times New Roman" w:cs="Times New Roman"/>
+          <w:color w:val="1A1A1A"/>
+          <w:sz w:val="28"/>
+          <w:szCs w:val="28"/>
+        </w:rPr>
+      </w:pPr>
+    </w:p>
+    <w:p>
+      <w:pPr>
+        <w:shd w:val="clear" w:color="auto" w:fill="FFFFFF"/>
+        <w:spacing w:after="0" w:line="240" w:lineRule="auto"/>
+        <w:rPr>
+          <w:rFonts w:ascii="Times New Roman" w:eastAsia="Times New Roman" w:hAnsi="Times New Roman" w:cs="Times New Roman"/>
+          <w:color w:val="1A1A1A"/>
+          <w:sz w:val="28"/>
+          <w:szCs w:val="28"/>
+        </w:rPr>
+      </w:pPr>
+    </w:p>
+    <w:p>
+      <w:pPr>
+        <w:shd w:val="clear" w:color="auto" w:fill="FFFFFF"/>
+        <w:spacing w:after="0" w:line="240" w:lineRule="auto"/>
+        <w:jc w:val="center"/>
+        <w:rPr>
+          <w:rFonts w:ascii="Times New Roman" w:eastAsia="Times New Roman" w:hAnsi="Times New Roman" w:cs="Times New Roman"/>
+          <w:color w:val="1A1A1A"/>
+          <w:sz w:val="28"/>
+          <w:szCs w:val="28"/>
+        </w:rPr>
+      </w:pPr>
+      <w:r>
+        <w:rPr>
+          <w:rFonts w:ascii="Times New Roman" w:eastAsia="Times New Roman" w:hAnsi="Times New Roman" w:cs="Times New Roman"/>
+          <w:color w:val="1A1A1A"/>
+          <w:sz w:val="28"/>
+          <w:szCs w:val="28"/>
+        </w:rPr>
+        <w:t>Москва – 202</w:t>
+      </w:r>
+      <w:r>
+        <w:rPr>
+          <w:rFonts w:ascii="Times New Roman" w:eastAsia="Times New Roman" w:hAnsi="Times New Roman" w:cs="Times New Roman"/>
+          <w:color w:val="1A1A1A"/>
+          <w:sz w:val="28"/>
+          <w:szCs w:val="28"/>
+        </w:rPr>
+        <w:t>3</w:t>
+      </w:r>
+      <w:r>
+        <w:rPr>
+          <w:rFonts w:ascii="Times New Roman" w:eastAsia="Times New Roman" w:hAnsi="Times New Roman" w:cs="Times New Roman"/>
+          <w:color w:val="1A1A1A"/>
+          <w:sz w:val="28"/>
+          <w:szCs w:val="28"/>
+        </w:rPr>
+        <w:t>г.</w:t>
+      </w:r>
+    </w:p>
+    <w:p>
+      <w:pPr>
+        <w:shd w:val="clear" w:color="auto" w:fill="FFFFFF"/>
+        <w:spacing w:after="0" w:line="276" w:lineRule="auto"/>
+        <w:rPr>
+          <w:rFonts w:ascii="Times New Roman" w:eastAsia="Times New Roman" w:hAnsi="Times New Roman" w:cs="Times New Roman"/>
+          <w:color w:val="1A1A1A"/>
+          <w:sz w:val="28"/>
+          <w:szCs w:val="28"/>
+        </w:rPr>
+      </w:pPr>
+      <w:r>
+        <w:rPr>
+          <w:rFonts w:ascii="Times New Roman" w:eastAsia="Times New Roman" w:hAnsi="Times New Roman" w:cs="Times New Roman"/>
+          <w:color w:val="1A1A1A"/>
+          <w:sz w:val="28"/>
+          <w:szCs w:val="28"/>
+        </w:rPr>
+        <w:lastRenderedPageBreak/>
+        <w:t>Практическая</w:t>
+      </w:r>
+      <w:r>
+        <w:rPr>
+          <w:rFonts w:ascii="Times New Roman" w:eastAsia="Times New Roman" w:hAnsi="Times New Roman" w:cs="Times New Roman"/>
+          <w:color w:val="1A1A1A"/>
+          <w:sz w:val="28"/>
+          <w:szCs w:val="28"/>
+        </w:rPr>
+        <w:t xml:space="preserve"> работа №1</w:t>
+      </w:r>
+    </w:p>
+    <w:p>
+      <w:pPr>
+        <w:shd w:val="clear" w:color="auto" w:fill="FFFFFF"/>
+        <w:spacing w:after="0" w:line="276" w:lineRule="auto"/>
+        <w:rPr>
+          <w:rFonts w:ascii="Times New Roman" w:eastAsia="Times New Roman" w:hAnsi="Times New Roman" w:cs="Times New Roman"/>
+          <w:color w:val="1A1A1A"/>
+          <w:sz w:val="28"/>
+          <w:szCs w:val="28"/>
+        </w:rPr>
+      </w:pPr>
+      <w:r>
+        <w:rPr>
+          <w:rFonts w:ascii="Times New Roman" w:eastAsia="Times New Roman" w:hAnsi="Times New Roman" w:cs="Times New Roman"/>
+          <w:color w:val="1A1A1A"/>
+          <w:sz w:val="28"/>
+          <w:szCs w:val="28"/>
+        </w:rPr>
+        <w:t>Цель работы</w:t>
+      </w:r>
+      <w:proofErr w:type="gramStart"/>
+      <w:r>
+        <w:rPr>
+          <w:rFonts w:ascii="Times New Roman" w:eastAsia="Times New Roman" w:hAnsi="Times New Roman" w:cs="Times New Roman"/>
+          <w:color w:val="1A1A1A"/>
+          <w:sz w:val="28"/>
+          <w:szCs w:val="28"/>
+        </w:rPr>
+        <w:t>: Изучить</w:t>
+      </w:r>
+      <w:proofErr w:type="gramEnd"/>
+      <w:r>
+        <w:rPr>
+          <w:rFonts w:ascii="Times New Roman" w:eastAsia="Times New Roman" w:hAnsi="Times New Roman" w:cs="Times New Roman"/>
+          <w:color w:val="1A1A1A"/>
+          <w:sz w:val="28"/>
+          <w:szCs w:val="28"/>
+        </w:rPr>
+        <w:t xml:space="preserve"> </w:t>
+      </w:r>
+      <w:proofErr w:type="spellStart"/>
+      <w:r>
+        <w:rPr>
+          <w:rFonts w:ascii="Times New Roman" w:eastAsia="Times New Roman" w:hAnsi="Times New Roman" w:cs="Times New Roman"/>
+          <w:color w:val="1A1A1A"/>
+          <w:sz w:val="28"/>
+          <w:szCs w:val="28"/>
+          <w:lang w:val="en-US"/>
+        </w:rPr>
+        <w:t>BrainFuck</w:t>
+      </w:r>
+      <w:proofErr w:type="spellEnd"/>
+      <w:r>
+        <w:rPr>
+          <w:rFonts w:ascii="Times New Roman" w:eastAsia="Times New Roman" w:hAnsi="Times New Roman" w:cs="Times New Roman"/>
+          <w:color w:val="1A1A1A"/>
+          <w:sz w:val="28"/>
+          <w:szCs w:val="28"/>
+        </w:rPr>
+        <w:t>.</w:t>
+      </w:r>
+    </w:p>
+    <w:p>
+      <w:pPr>
+        <w:shd w:val="clear" w:color="auto" w:fill="FFFFFF"/>
+        <w:spacing w:after="0" w:line="276" w:lineRule="auto"/>
+        <w:rPr>
+          <w:rFonts w:ascii="Times New Roman" w:eastAsia="Times New Roman" w:hAnsi="Times New Roman" w:cs="Times New Roman"/>
+          <w:color w:val="1A1A1A"/>
+          <w:sz w:val="28"/>
+          <w:szCs w:val="28"/>
+        </w:rPr>
+      </w:pPr>
+      <w:r>
+        <w:rPr>
+          <w:rFonts w:ascii="Times New Roman" w:eastAsia="Times New Roman" w:hAnsi="Times New Roman" w:cs="Times New Roman"/>
+          <w:color w:val="1A1A1A"/>
+          <w:sz w:val="28"/>
+          <w:szCs w:val="28"/>
+        </w:rPr>
+        <w:t>Задание:</w:t>
+      </w:r>
+    </w:p>
+    <w:p>
+      <w:pPr>
+        <w:pStyle w:val="mg1"/>
+        <w:shd w:val="clear" w:color="auto" w:fill="FFFFFF"/>
+        <w:spacing w:before="180" w:beforeAutospacing="0" w:after="180" w:afterAutospacing="0" w:line="276" w:lineRule="auto"/>
+        <w:rPr>
+          <w:color w:val="1A1A1A"/>
+          <w:sz w:val="28"/>
+          <w:szCs w:val="28"/>
+          <w:lang w:val="ru-RU"/>
+        </w:rPr>
+      </w:pPr>
+      <w:r>
+        <w:rPr>
+          <w:color w:val="1A1A1A"/>
+          <w:sz w:val="28"/>
+          <w:szCs w:val="28"/>
+          <w:lang w:val="ru-RU"/>
+        </w:rPr>
+        <w:t xml:space="preserve">Написать программу, которая выводит в консоль </w:t>
+      </w:r>
+      <w:proofErr w:type="spellStart"/>
+      <w:r>
+        <w:rPr>
+          <w:color w:val="1A1A1A"/>
+          <w:sz w:val="28"/>
+          <w:szCs w:val="28"/>
+          <w:lang w:val="ru-RU"/>
+        </w:rPr>
+        <w:t>Вашы</w:t>
+      </w:r>
+      <w:proofErr w:type="spellEnd"/>
+      <w:r>
+        <w:rPr>
+          <w:color w:val="1A1A1A"/>
+          <w:sz w:val="28"/>
+          <w:szCs w:val="28"/>
+          <w:lang w:val="ru-RU"/>
+        </w:rPr>
+        <w:t xml:space="preserve"> Имя, Фамилию и номер группы</w:t>
+      </w:r>
+    </w:p>
+    <w:p>
+      <w:pPr>
+        <w:shd w:val="clear" w:color="auto" w:fill="FFFFFF"/>
+        <w:spacing w:after="0" w:line="276" w:lineRule="auto"/>
+        <w:rPr>
+          <w:rFonts w:ascii="Times New Roman" w:eastAsia="Times New Roman" w:hAnsi="Times New Roman" w:cs="Times New Roman"/>
+          <w:color w:val="1A1A1A"/>
+          <w:sz w:val="28"/>
+          <w:szCs w:val="28"/>
+        </w:rPr>
+      </w:pPr>
+      <w:r>
+        <w:rPr>
+          <w:rFonts w:ascii="Times New Roman" w:eastAsia="Times New Roman" w:hAnsi="Times New Roman" w:cs="Times New Roman"/>
+          <w:color w:val="1A1A1A"/>
+          <w:sz w:val="28"/>
+          <w:szCs w:val="28"/>
+        </w:rPr>
+        <w:t>Ход работы:</w:t>
+      </w:r>
+    </w:p>
+    <w:p>
+      <w:pPr>
+        <w:pStyle w:val="mg1"/>
+        <w:shd w:val="clear" w:color="auto" w:fill="FFFFFF"/>
+        <w:spacing w:before="180" w:beforeAutospacing="0" w:after="180" w:afterAutospacing="0" w:line="276" w:lineRule="auto"/>
+        <w:rPr>
+          <w:color w:val="1A1A1A"/>
+          <w:sz w:val="28"/>
+          <w:szCs w:val="28"/>
+          <w:lang w:val="ru-RU"/>
+        </w:rPr>
+      </w:pPr>
+      <w:r>
+        <w:rPr>
+          <w:color w:val="1A1A1A"/>
+          <w:sz w:val="28"/>
+          <w:szCs w:val="28"/>
+          <w:lang w:val="ru-RU"/>
+        </w:rPr>
+        <w:t>Один из наиболее простых языков управления оперативной памятью.</w:t>
+      </w:r>
+    </w:p>
+    <w:p>
+      <w:pPr>
+        <w:pStyle w:val="mg1"/>
+        <w:shd w:val="clear" w:color="auto" w:fill="FFFFFF"/>
+        <w:spacing w:before="180" w:beforeAutospacing="0" w:after="180" w:afterAutospacing="0" w:line="276" w:lineRule="auto"/>
+        <w:rPr>
+          <w:color w:val="1A1A1A"/>
+          <w:sz w:val="28"/>
+          <w:szCs w:val="28"/>
+          <w:lang w:val="ru-RU"/>
+        </w:rPr>
+      </w:pPr>
+      <w:r>
+        <w:rPr>
+          <w:color w:val="1A1A1A"/>
+          <w:sz w:val="28"/>
+          <w:szCs w:val="28"/>
+          <w:lang w:val="ru-RU"/>
+        </w:rPr>
+        <w:t>Синтаксис</w:t>
+      </w:r>
+    </w:p>
+    <w:p>
+      <w:pPr>
+        <w:pStyle w:val="mg1"/>
+        <w:shd w:val="clear" w:color="auto" w:fill="FFFFFF"/>
+        <w:spacing w:before="180" w:beforeAutospacing="0" w:after="180" w:afterAutospacing="0" w:line="276" w:lineRule="auto"/>
+        <w:rPr>
+          <w:color w:val="1A1A1A"/>
+          <w:sz w:val="28"/>
+          <w:szCs w:val="28"/>
+          <w:lang w:val="ru-RU"/>
+        </w:rPr>
+      </w:pPr>
+      <w:r>
+        <w:rPr>
+          <w:color w:val="1A1A1A"/>
+          <w:sz w:val="28"/>
+          <w:szCs w:val="28"/>
+          <w:lang w:val="ru-RU"/>
+        </w:rPr>
+        <w:t>+ прибавить единицу</w:t>
+      </w:r>
+    </w:p>
+    <w:p>
+      <w:pPr>
+        <w:pStyle w:val="mg1"/>
+        <w:shd w:val="clear" w:color="auto" w:fill="FFFFFF"/>
+        <w:spacing w:before="180" w:beforeAutospacing="0" w:after="180" w:afterAutospacing="0" w:line="276" w:lineRule="auto"/>
+        <w:rPr>
+          <w:color w:val="1A1A1A"/>
+          <w:sz w:val="28"/>
+          <w:szCs w:val="28"/>
+          <w:lang w:val="ru-RU"/>
+        </w:rPr>
+      </w:pPr>
+      <w:r>
+        <w:rPr>
+          <w:color w:val="1A1A1A"/>
+          <w:sz w:val="28"/>
+          <w:szCs w:val="28"/>
+          <w:lang w:val="ru-RU"/>
+        </w:rPr>
+        <w:t>- вычитание единицы</w:t>
+      </w:r>
+    </w:p>
+    <w:p>
+      <w:pPr>
+        <w:pStyle w:val="mg1"/>
+        <w:shd w:val="clear" w:color="auto" w:fill="FFFFFF"/>
+        <w:spacing w:before="180" w:beforeAutospacing="0" w:after="180" w:afterAutospacing="0" w:line="276" w:lineRule="auto"/>
+        <w:rPr>
+          <w:color w:val="1A1A1A"/>
+          <w:sz w:val="28"/>
+          <w:szCs w:val="28"/>
+          <w:lang w:val="ru-RU"/>
+        </w:rPr>
+      </w:pPr>
+      <w:r>
+        <w:rPr>
+          <w:color w:val="1A1A1A"/>
+          <w:sz w:val="28"/>
+          <w:szCs w:val="28"/>
+          <w:lang w:val="ru-RU"/>
+        </w:rPr>
+        <w:t>&gt; сдвиг на ячейку вниз</w:t>
+      </w:r>
+    </w:p>
+    <w:p>
+      <w:pPr>
+        <w:pStyle w:val="mg1"/>
+        <w:shd w:val="clear" w:color="auto" w:fill="FFFFFF"/>
+        <w:spacing w:before="180" w:beforeAutospacing="0" w:after="180" w:afterAutospacing="0" w:line="276" w:lineRule="auto"/>
+        <w:rPr>
+          <w:color w:val="1A1A1A"/>
+          <w:sz w:val="28"/>
+          <w:szCs w:val="28"/>
+          <w:lang w:val="ru-RU"/>
+        </w:rPr>
+      </w:pPr>
+      <w:proofErr w:type="gramStart"/>
+      <w:r>
+        <w:rPr>
+          <w:color w:val="1A1A1A"/>
+          <w:sz w:val="28"/>
+          <w:szCs w:val="28"/>
+          <w:lang w:val="ru-RU"/>
+        </w:rPr>
+        <w:t>&lt; сдвиг</w:t>
+      </w:r>
+      <w:proofErr w:type="gramEnd"/>
+      <w:r>
+        <w:rPr>
+          <w:color w:val="1A1A1A"/>
+          <w:sz w:val="28"/>
+          <w:szCs w:val="28"/>
+          <w:lang w:val="ru-RU"/>
+        </w:rPr>
+        <w:t xml:space="preserve"> на ячейку в верх</w:t>
+      </w:r>
+    </w:p>
+    <w:p>
+      <w:pPr>
+        <w:pStyle w:val="mg1"/>
+        <w:shd w:val="clear" w:color="auto" w:fill="FFFFFF"/>
+        <w:spacing w:before="180" w:beforeAutospacing="0" w:after="180" w:afterAutospacing="0" w:line="276" w:lineRule="auto"/>
+        <w:rPr>
+          <w:color w:val="1A1A1A"/>
+          <w:sz w:val="28"/>
+          <w:szCs w:val="28"/>
+          <w:lang w:val="ru-RU"/>
+        </w:rPr>
+      </w:pPr>
+      <w:r>
+        <w:rPr>
+          <w:color w:val="1A1A1A"/>
+          <w:sz w:val="28"/>
+          <w:szCs w:val="28"/>
+          <w:lang w:val="ru-RU"/>
+        </w:rPr>
+        <w:t>[- начать цикл, обратите внимание</w:t>
+      </w:r>
+    </w:p>
+    <w:p>
+      <w:pPr>
+        <w:pStyle w:val="mg1"/>
+        <w:shd w:val="clear" w:color="auto" w:fill="FFFFFF"/>
+        <w:spacing w:before="180" w:beforeAutospacing="0" w:after="180" w:afterAutospacing="0" w:line="276" w:lineRule="auto"/>
+        <w:rPr>
+          <w:color w:val="1A1A1A"/>
+          <w:sz w:val="28"/>
+          <w:szCs w:val="28"/>
+          <w:lang w:val="ru-RU"/>
+        </w:rPr>
+      </w:pPr>
+      <w:r>
+        <w:rPr>
+          <w:color w:val="1A1A1A"/>
+          <w:sz w:val="28"/>
+          <w:szCs w:val="28"/>
+          <w:lang w:val="ru-RU"/>
+        </w:rPr>
+        <w:t>, что цикл продолжается до тех пор, пока в ячейке старта цикла не окажется ноль.</w:t>
+      </w:r>
+    </w:p>
+    <w:p>
+      <w:pPr>
+        <w:pStyle w:val="mg1"/>
+        <w:shd w:val="clear" w:color="auto" w:fill="FFFFFF"/>
+        <w:spacing w:before="180" w:beforeAutospacing="0" w:after="180" w:afterAutospacing="0" w:line="276" w:lineRule="auto"/>
+        <w:rPr>
+          <w:color w:val="1A1A1A"/>
+          <w:sz w:val="28"/>
+          <w:szCs w:val="28"/>
+          <w:lang w:val="ru-RU"/>
+        </w:rPr>
+      </w:pPr>
+      <w:r>
+        <w:rPr>
+          <w:color w:val="1A1A1A"/>
+          <w:sz w:val="28"/>
+          <w:szCs w:val="28"/>
+          <w:lang w:val="ru-RU"/>
+        </w:rPr>
+        <w:t>без вычитания цикл будет бесконечным</w:t>
+      </w:r>
+    </w:p>
+    <w:p>
+      <w:pPr>
+        <w:pStyle w:val="mg1"/>
+        <w:shd w:val="clear" w:color="auto" w:fill="FFFFFF"/>
+        <w:spacing w:before="180" w:beforeAutospacing="0" w:after="180" w:afterAutospacing="0" w:line="276" w:lineRule="auto"/>
+        <w:rPr>
+          <w:color w:val="1A1A1A"/>
+          <w:sz w:val="28"/>
+          <w:szCs w:val="28"/>
+          <w:lang w:val="ru-RU"/>
+        </w:rPr>
+      </w:pPr>
+      <w:r>
+        <w:rPr>
+          <w:color w:val="1A1A1A"/>
+          <w:sz w:val="28"/>
+          <w:szCs w:val="28"/>
+          <w:lang w:val="ru-RU"/>
+        </w:rPr>
+        <w:t>] закончить цикл</w:t>
+      </w:r>
+    </w:p>
+    <w:p>
+      <w:pPr>
+        <w:pStyle w:val="mg1"/>
+        <w:shd w:val="clear" w:color="auto" w:fill="FFFFFF"/>
+        <w:spacing w:before="180" w:beforeAutospacing="0" w:after="180" w:afterAutospacing="0" w:line="276" w:lineRule="auto"/>
+        <w:rPr>
+          <w:color w:val="1A1A1A"/>
+          <w:sz w:val="28"/>
+          <w:szCs w:val="28"/>
+          <w:lang w:val="ru-RU"/>
+        </w:rPr>
+      </w:pPr>
+      <w:r>
+        <w:rPr>
+          <w:color w:val="1A1A1A"/>
+          <w:sz w:val="28"/>
+          <w:szCs w:val="28"/>
+          <w:lang w:val="ru-RU"/>
+        </w:rPr>
+        <w:t xml:space="preserve">, чтение символа в ячейку в </w:t>
+      </w:r>
+      <w:proofErr w:type="spellStart"/>
+      <w:r>
+        <w:rPr>
+          <w:color w:val="1A1A1A"/>
+          <w:sz w:val="28"/>
+          <w:szCs w:val="28"/>
+          <w:lang w:val="ru-RU"/>
+        </w:rPr>
+        <w:t>аски</w:t>
+      </w:r>
+      <w:proofErr w:type="spellEnd"/>
+      <w:r>
+        <w:rPr>
+          <w:color w:val="1A1A1A"/>
+          <w:sz w:val="28"/>
+          <w:szCs w:val="28"/>
+          <w:lang w:val="ru-RU"/>
+        </w:rPr>
+        <w:t xml:space="preserve"> кодах с консоли с клавиатуры</w:t>
+      </w:r>
+    </w:p>
+    <w:p>
+      <w:pPr>
+        <w:pStyle w:val="mg1"/>
+        <w:shd w:val="clear" w:color="auto" w:fill="FFFFFF"/>
+        <w:spacing w:before="180" w:beforeAutospacing="0" w:after="180" w:afterAutospacing="0" w:line="276" w:lineRule="auto"/>
+        <w:rPr>
+          <w:color w:val="1A1A1A"/>
+          <w:sz w:val="28"/>
+          <w:szCs w:val="28"/>
+          <w:lang w:val="ru-RU"/>
+        </w:rPr>
+      </w:pPr>
+      <w:r>
+        <w:rPr>
+          <w:color w:val="1A1A1A"/>
+          <w:sz w:val="28"/>
+          <w:szCs w:val="28"/>
+          <w:lang w:val="ru-RU"/>
+        </w:rPr>
+        <w:t xml:space="preserve">. вывод на экран из ячейки одного символа в </w:t>
+      </w:r>
+      <w:proofErr w:type="spellStart"/>
+      <w:r>
+        <w:rPr>
+          <w:color w:val="1A1A1A"/>
+          <w:sz w:val="28"/>
+          <w:szCs w:val="28"/>
+          <w:lang w:val="ru-RU"/>
+        </w:rPr>
+        <w:t>аски</w:t>
+      </w:r>
+      <w:proofErr w:type="spellEnd"/>
+      <w:r>
+        <w:rPr>
+          <w:color w:val="1A1A1A"/>
+          <w:sz w:val="28"/>
+          <w:szCs w:val="28"/>
+          <w:lang w:val="ru-RU"/>
+        </w:rPr>
+        <w:t xml:space="preserve"> кодах</w:t>
+      </w:r>
+    </w:p>
+    <w:p>
+      <w:pPr>
+        <w:shd w:val="clear" w:color="auto" w:fill="FFFFFF"/>
+        <w:spacing w:after="0" w:line="276" w:lineRule="auto"/>
+        <w:rPr>
+          <w:rFonts w:ascii="Times New Roman" w:eastAsia="Times New Roman" w:hAnsi="Times New Roman" w:cs="Times New Roman"/>
+          <w:color w:val="1A1A1A"/>
+          <w:sz w:val="28"/>
+          <w:szCs w:val="28"/>
+        </w:rPr>
+      </w:pPr>
+      <w:r>
+        <w:rPr>
+          <w:rFonts w:ascii="Times New Roman" w:eastAsia="Times New Roman" w:hAnsi="Times New Roman" w:cs="Times New Roman"/>
+          <w:color w:val="1A1A1A"/>
+          <w:sz w:val="28"/>
+          <w:szCs w:val="28"/>
+        </w:rPr>
+        <w:t xml:space="preserve">Я написал код на языке </w:t>
+      </w:r>
+      <w:proofErr w:type="spellStart"/>
+      <w:r>
+        <w:rPr>
+          <w:rFonts w:ascii="Times New Roman" w:eastAsia="Times New Roman" w:hAnsi="Times New Roman" w:cs="Times New Roman"/>
+          <w:color w:val="1A1A1A"/>
+          <w:sz w:val="28"/>
+          <w:szCs w:val="28"/>
+          <w:lang w:val="en-US"/>
+        </w:rPr>
+        <w:t>BrainFuck</w:t>
+      </w:r>
+      <w:proofErr w:type="spellEnd"/>
+      <w:r>
+        <w:rPr>
+          <w:rFonts w:ascii="Times New Roman" w:eastAsia="Times New Roman" w:hAnsi="Times New Roman" w:cs="Times New Roman"/>
+          <w:color w:val="1A1A1A"/>
+          <w:sz w:val="28"/>
+          <w:szCs w:val="28"/>
+        </w:rPr>
+        <w:t xml:space="preserve"> который в начале делает цикл и создает нужные мне цифры для вывода Имени Фамилии и группы. Потом я изменяю числа для вывода нужных букв</w:t>
+      </w:r>
+    </w:p>
+    <w:p>
+      <w:pPr>
+        <w:spacing w:line="276" w:lineRule="auto"/>
+        <w:rPr>
+          <w:rFonts w:ascii="Times New Roman" w:hAnsi="Times New Roman" w:cs="Times New Roman"/>
+          <w:sz w:val="28"/>
+          <w:szCs w:val="28"/>
+        </w:rPr>
+      </w:pPr>
+      <w:r>
+        <w:rPr>
+          <w:rFonts w:ascii="Times New Roman" w:hAnsi="Times New Roman" w:cs="Times New Roman"/>
+          <w:sz w:val="28"/>
+          <w:szCs w:val="28"/>
+        </w:rPr>
+        <w:t>++++++++++[&gt;+++++++&gt;++++++++++&gt;+++++++++++&gt;+++&gt;++++++&gt;+++++&lt;&lt;&lt;&lt;&lt;&lt;-]&gt;+.&gt;&gt;++++.&lt;+++++.&gt;+.&lt;-.-------.&gt;&gt;++.&lt;&lt;&lt;------.&gt;+++.+..&gt;+++.&gt;.&lt;&lt;&lt;++++++++++++++.------.&gt;&gt;&gt;&gt;++++++.-.&lt;&lt;&lt;&lt;++++++++++.&gt;&gt;&gt;.&gt;&gt;-.++.-..</w:t>
+      </w:r>
+    </w:p>
+    <w:p>
+      <w:r>
+        <w:rPr>
+          <w:noProof/>
+        </w:rPr>
+        <w:lastRenderedPageBreak/>
         <w:drawing>
-          <wp:inline distT="0" distB="0" distL="0" distR="0" wp14:anchorId="6492607C" wp14:editId="38DBD1E8">
-            <wp:extent cx="9515790" cy="4689236"/>
-            <wp:effectExtent l="0" t="6032" r="3492" b="3493"/>
+          <wp:inline distT="0" distB="0" distL="0" distR="0" wp14:anchorId="0D4AF0F9" wp14:editId="24A11DFB">
+            <wp:extent cx="6031607" cy="3178810"/>
+            <wp:effectExtent l="0" t="0" r="7620" b="2540"/>
             <wp:docPr id="1" name="Рисунок 1"/>
             <wp:cNvGraphicFramePr>
               <a:graphicFrameLocks xmlns:a="http://schemas.openxmlformats.org/drawingml/2006/main" noChangeAspect="1"/>
@@ -27,9 +1387,9 @@
                     </a:stretch>
                   </pic:blipFill>
                   <pic:spPr>
-                    <a:xfrm rot="5400000">
+                    <a:xfrm>
                       <a:off x="0" y="0"/>
-                      <a:ext cx="9600181" cy="4730823"/>
+                      <a:ext cx="6139942" cy="3235905"/>
                     </a:xfrm>
                     <a:prstGeom prst="rect">
                       <a:avLst/>
@@ -41,7 +1401,151 @@
           </wp:inline>
         </w:drawing>
       </w:r>
-      <w:bookmarkEnd w:id="0"/>
+    </w:p>
+    <w:p>
+      <w:pPr>
+        <w:pStyle w:val="HTML"/>
+        <w:shd w:val="clear" w:color="auto" w:fill="F8EFD3"/>
+        <w:rPr>
+          <w:color w:val="000000"/>
+          <w:sz w:val="18"/>
+          <w:szCs w:val="18"/>
+          <w:lang w:val="ru-RU"/>
+        </w:rPr>
+      </w:pPr>
+      <w:r>
+        <w:rPr>
+          <w:lang w:val="ru-RU"/>
+        </w:rPr>
+        <w:t xml:space="preserve">Код </w:t>
+      </w:r>
+      <w:proofErr w:type="gramStart"/>
+      <w:r>
+        <w:rPr>
+          <w:lang w:val="ru-RU"/>
+        </w:rPr>
+        <w:t>вывел :</w:t>
+      </w:r>
+      <w:proofErr w:type="gramEnd"/>
+      <w:r>
+        <w:rPr>
+          <w:lang w:val="ru-RU"/>
+        </w:rPr>
+        <w:t xml:space="preserve">  </w:t>
+      </w:r>
+      <w:r>
+        <w:rPr>
+          <w:color w:val="000000"/>
+          <w:sz w:val="18"/>
+          <w:szCs w:val="18"/>
+        </w:rPr>
+        <w:t>Grisha</w:t>
+      </w:r>
+      <w:r>
+        <w:rPr>
+          <w:color w:val="000000"/>
+          <w:sz w:val="18"/>
+          <w:szCs w:val="18"/>
+          <w:lang w:val="ru-RU"/>
+        </w:rPr>
+        <w:t xml:space="preserve"> </w:t>
+      </w:r>
+      <w:r>
+        <w:rPr>
+          <w:color w:val="000000"/>
+          <w:sz w:val="18"/>
+          <w:szCs w:val="18"/>
+        </w:rPr>
+        <w:t>Adeev</w:t>
+      </w:r>
+      <w:r>
+        <w:rPr>
+          <w:color w:val="000000"/>
+          <w:sz w:val="18"/>
+          <w:szCs w:val="18"/>
+          <w:lang w:val="ru-RU"/>
+        </w:rPr>
+        <w:t xml:space="preserve"> </w:t>
+      </w:r>
+      <w:r>
+        <w:rPr>
+          <w:color w:val="000000"/>
+          <w:sz w:val="18"/>
+          <w:szCs w:val="18"/>
+        </w:rPr>
+        <w:t>OIBAS</w:t>
+      </w:r>
+      <w:r>
+        <w:rPr>
+          <w:color w:val="000000"/>
+          <w:sz w:val="18"/>
+          <w:szCs w:val="18"/>
+          <w:lang w:val="ru-RU"/>
+        </w:rPr>
+        <w:t xml:space="preserve"> 1322</w:t>
+      </w:r>
+    </w:p>
+    <w:p>
+      <w:pPr>
+        <w:rPr>
+          <w:lang w:val="en-US"/>
+        </w:rPr>
+      </w:pPr>
+      <w:r>
+        <w:rPr>
+          <w:noProof/>
+          <w:lang w:val="en-US"/>
+        </w:rPr>
+        <w:drawing>
+          <wp:inline distT="0" distB="0" distL="0" distR="0" wp14:anchorId="769166CC" wp14:editId="67256DCB">
+            <wp:extent cx="5940425" cy="1081405"/>
+            <wp:effectExtent l="0" t="0" r="3175" b="4445"/>
+            <wp:docPr id="205580769" name="Рисунок 1"/>
+            <wp:cNvGraphicFramePr>
+              <a:graphicFrameLocks xmlns:a="http://schemas.openxmlformats.org/drawingml/2006/main" noChangeAspect="1"/>
+            </wp:cNvGraphicFramePr>
+            <a:graphic xmlns:a="http://schemas.openxmlformats.org/drawingml/2006/main">
+              <a:graphicData uri="http://schemas.openxmlformats.org/drawingml/2006/picture">
+                <pic:pic xmlns:pic="http://schemas.openxmlformats.org/drawingml/2006/picture">
+                  <pic:nvPicPr>
+                    <pic:cNvPr id="205580769" name=""/>
+                    <pic:cNvPicPr/>
+                  </pic:nvPicPr>
+                  <pic:blipFill>
+                    <a:blip r:embed="rId5"/>
+                    <a:stretch>
+                      <a:fillRect/>
+                    </a:stretch>
+                  </pic:blipFill>
+                  <pic:spPr>
+                    <a:xfrm>
+                      <a:off x="0" y="0"/>
+                      <a:ext cx="5940425" cy="1081405"/>
+                    </a:xfrm>
+                    <a:prstGeom prst="rect">
+                      <a:avLst/>
+                    </a:prstGeom>
+                  </pic:spPr>
+                </pic:pic>
+              </a:graphicData>
+            </a:graphic>
+          </wp:inline>
+        </w:drawing>
+      </w:r>
+    </w:p>
+    <w:p>
+      <w:r>
+        <w:t>Вывод</w:t>
+      </w:r>
+      <w:r>
+        <w:t xml:space="preserve">: </w:t>
+      </w:r>
+      <w:r>
+        <w:t>Этот язык программирования не особо сложный, осваивается за час</w:t>
+      </w:r>
+      <w:r>
+        <w:t>;</w:t>
+      </w:r>
     </w:p>
     <w:sectPr>
       <w:pgSz w:w="11906" w:h="16838"/>
@@ -54,7 +1558,7 @@
 </file>
 
 <file path=word/styles.xml><?xml version="1.0" encoding="utf-8"?>
-<w:styles xmlns:mc="http://schemas.openxmlformats.org/markup-compatibility/2006" xmlns:r="http://schemas.openxmlformats.org/officeDocument/2006/relationships" xmlns:w="http://schemas.openxmlformats.org/wordprocessingml/2006/main" xmlns:w14="http://schemas.microsoft.com/office/word/2010/wordml" xmlns:w15="http://schemas.microsoft.com/office/word/2012/wordml" xmlns:w16se="http://schemas.microsoft.com/office/word/2015/wordml/symex" mc:Ignorable="w14 w15 w16se">
+<w:styles xmlns:mc="http://schemas.openxmlformats.org/markup-compatibility/2006" xmlns:r="http://schemas.openxmlformats.org/officeDocument/2006/relationships" xmlns:w="http://schemas.openxmlformats.org/wordprocessingml/2006/main" xmlns:w14="http://schemas.microsoft.com/office/word/2010/wordml" xmlns:w15="http://schemas.microsoft.com/office/word/2012/wordml" xmlns:w16cex="http://schemas.microsoft.com/office/word/2018/wordml/cex" xmlns:w16cid="http://schemas.microsoft.com/office/word/2016/wordml/cid" xmlns:w16="http://schemas.microsoft.com/office/word/2018/wordml" xmlns:w16sdtdh="http://schemas.microsoft.com/office/word/2020/wordml/sdtdatahash" xmlns:w16se="http://schemas.microsoft.com/office/word/2015/wordml/symex" mc:Ignorable="w14 w15 w16se w16cid w16 w16cex w16sdtdh">
   <w:docDefaults>
     <w:rPrDefault>
       <w:rPr>
@@ -70,7 +1574,7 @@
       </w:pPr>
     </w:pPrDefault>
   </w:docDefaults>
-  <w:latentStyles w:defLockedState="0" w:defUIPriority="99" w:defSemiHidden="0" w:defUnhideWhenUsed="0" w:defQFormat="0" w:count="371">
+  <w:latentStyles w:defLockedState="0" w:defUIPriority="99" w:defSemiHidden="0" w:defUnhideWhenUsed="0" w:defQFormat="0" w:count="376">
     <w:lsdException w:name="Normal" w:uiPriority="0" w:qFormat="1"/>
     <w:lsdException w:name="heading 1" w:uiPriority="9" w:qFormat="1"/>
     <w:lsdException w:name="heading 2" w:semiHidden="1" w:uiPriority="9" w:unhideWhenUsed="1" w:qFormat="1"/>
@@ -442,6 +1946,11 @@
     <w:lsdException w:name="List Table 5 Dark Accent 6" w:uiPriority="50"/>
     <w:lsdException w:name="List Table 6 Colorful Accent 6" w:uiPriority="51"/>
     <w:lsdException w:name="List Table 7 Colorful Accent 6" w:uiPriority="52"/>
+    <w:lsdException w:name="Mention" w:semiHidden="1" w:unhideWhenUsed="1"/>
+    <w:lsdException w:name="Smart Hyperlink" w:semiHidden="1" w:unhideWhenUsed="1"/>
+    <w:lsdException w:name="Hashtag" w:semiHidden="1" w:unhideWhenUsed="1"/>
+    <w:lsdException w:name="Unresolved Mention" w:semiHidden="1" w:unhideWhenUsed="1"/>
+    <w:lsdException w:name="Smart Link" w:semiHidden="1" w:unhideWhenUsed="1"/>
   </w:latentStyles>
   <w:style w:type="paragraph" w:default="1" w:styleId="a">
     <w:name w:val="Normal"/>
@@ -473,6 +1982,70 @@
     <w:uiPriority w:val="99"/>
     <w:semiHidden/>
     <w:unhideWhenUsed/>
+  </w:style>
+  <w:style w:type="paragraph" w:customStyle="1" w:styleId="mg1">
+    <w:name w:val="mg1"/>
+    <w:basedOn w:val="a"/>
+    <w:rsid w:val="007B202E"/>
+    <w:pPr>
+      <w:spacing w:before="100" w:beforeAutospacing="1" w:after="100" w:afterAutospacing="1" w:line="240" w:lineRule="auto"/>
+    </w:pPr>
+    <w:rPr>
+      <w:rFonts w:ascii="Times New Roman" w:eastAsia="Times New Roman" w:hAnsi="Times New Roman" w:cs="Times New Roman"/>
+      <w:sz w:val="24"/>
+      <w:szCs w:val="24"/>
+      <w:lang w:val="en-US"/>
+    </w:rPr>
+  </w:style>
+  <w:style w:type="paragraph" w:styleId="HTML">
+    <w:name w:val="HTML Preformatted"/>
+    <w:basedOn w:val="a"/>
+    <w:link w:val="HTML0"/>
+    <w:uiPriority w:val="99"/>
+    <w:semiHidden/>
+    <w:unhideWhenUsed/>
+    <w:rsid w:val="00EF1737"/>
+    <w:pPr>
+      <w:tabs>
+        <w:tab w:val="left" w:pos="916"/>
+        <w:tab w:val="left" w:pos="1832"/>
+        <w:tab w:val="left" w:pos="2748"/>
+        <w:tab w:val="left" w:pos="3664"/>
+        <w:tab w:val="left" w:pos="4580"/>
+        <w:tab w:val="left" w:pos="5496"/>
+        <w:tab w:val="left" w:pos="6412"/>
+        <w:tab w:val="left" w:pos="7328"/>
+        <w:tab w:val="left" w:pos="8244"/>
+        <w:tab w:val="left" w:pos="9160"/>
+        <w:tab w:val="left" w:pos="10076"/>
+        <w:tab w:val="left" w:pos="10992"/>
+        <w:tab w:val="left" w:pos="11908"/>
+        <w:tab w:val="left" w:pos="12824"/>
+        <w:tab w:val="left" w:pos="13740"/>
+        <w:tab w:val="left" w:pos="14656"/>
+      </w:tabs>
+      <w:spacing w:after="0" w:line="240" w:lineRule="auto"/>
+    </w:pPr>
+    <w:rPr>
+      <w:rFonts w:ascii="Courier New" w:eastAsia="Times New Roman" w:hAnsi="Courier New" w:cs="Courier New"/>
+      <w:sz w:val="20"/>
+      <w:szCs w:val="20"/>
+      <w:lang w:val="en-US"/>
+    </w:rPr>
+  </w:style>
+  <w:style w:type="character" w:customStyle="1" w:styleId="HTML0">
+    <w:name w:val="Стандартный HTML Знак"/>
+    <w:basedOn w:val="a0"/>
+    <w:link w:val="HTML"/>
+    <w:uiPriority w:val="99"/>
+    <w:semiHidden/>
+    <w:rsid w:val="00EF1737"/>
+    <w:rPr>
+      <w:rFonts w:ascii="Courier New" w:eastAsia="Times New Roman" w:hAnsi="Courier New" w:cs="Courier New"/>
+      <w:sz w:val="20"/>
+      <w:szCs w:val="20"/>
+      <w:lang w:val="en-US"/>
+    </w:rPr>
   </w:style>
 </w:styles>
 </file>

</xml_diff>